<commit_message>
pushing local test before merging branch Ben
</commit_message>
<xml_diff>
--- a/steps.docx
+++ b/steps.docx
@@ -15,6 +15,9 @@
     </w:p>
     <w:p>
       <w:r>
+        <w:rPr>
+          <w:noProof/>
+        </w:rPr>
         <w:drawing>
           <wp:inline distT="0" distB="0" distL="0" distR="0" wp14:anchorId="71583F5A" wp14:editId="664B5F46">
             <wp:extent cx="5943600" cy="855980"/>
@@ -54,6 +57,9 @@
     </w:p>
     <w:p>
       <w:r>
+        <w:rPr>
+          <w:noProof/>
+        </w:rPr>
         <w:drawing>
           <wp:inline distT="0" distB="0" distL="0" distR="0" wp14:anchorId="328F3A98" wp14:editId="3BC7A220">
             <wp:extent cx="5334744" cy="1438476"/>
@@ -98,6 +104,9 @@
     </w:p>
     <w:p>
       <w:r>
+        <w:rPr>
+          <w:noProof/>
+        </w:rPr>
         <w:drawing>
           <wp:inline distT="0" distB="0" distL="0" distR="0" wp14:anchorId="11EF17B6" wp14:editId="5C73A5D0">
             <wp:extent cx="5943600" cy="750570"/>
@@ -142,6 +151,9 @@
     </w:p>
     <w:p>
       <w:r>
+        <w:rPr>
+          <w:noProof/>
+        </w:rPr>
         <w:lastRenderedPageBreak/>
         <w:drawing>
           <wp:inline distT="0" distB="0" distL="0" distR="0" wp14:anchorId="1EE682D6" wp14:editId="0C3611A7">
@@ -187,6 +199,9 @@
     </w:p>
     <w:p>
       <w:r>
+        <w:rPr>
+          <w:noProof/>
+        </w:rPr>
         <w:drawing>
           <wp:inline distT="0" distB="0" distL="0" distR="0" wp14:anchorId="3AA4B636" wp14:editId="5BEF12C0">
             <wp:extent cx="3134162" cy="971686"/>
@@ -226,6 +241,9 @@
     </w:p>
     <w:p>
       <w:r>
+        <w:rPr>
+          <w:noProof/>
+        </w:rPr>
         <w:drawing>
           <wp:inline distT="0" distB="0" distL="0" distR="0" wp14:anchorId="3FBD201C" wp14:editId="422315C3">
             <wp:extent cx="5943600" cy="911860"/>
@@ -263,6 +281,204 @@
         </w:drawing>
       </w:r>
     </w:p>
+    <w:p>
+      <w:r>
+        <w:lastRenderedPageBreak/>
+        <w:drawing>
+          <wp:inline distT="0" distB="0" distL="0" distR="0" wp14:anchorId="605290FF" wp14:editId="60B60C0C">
+            <wp:extent cx="5943600" cy="2952750"/>
+            <wp:effectExtent l="0" t="0" r="0" b="0"/>
+            <wp:docPr id="6" name="Picture 6"/>
+            <wp:cNvGraphicFramePr>
+              <a:graphicFrameLocks xmlns:a="http://schemas.openxmlformats.org/drawingml/2006/main" noChangeAspect="1"/>
+            </wp:cNvGraphicFramePr>
+            <a:graphic xmlns:a="http://schemas.openxmlformats.org/drawingml/2006/main">
+              <a:graphicData uri="http://schemas.openxmlformats.org/drawingml/2006/picture">
+                <pic:pic xmlns:pic="http://schemas.openxmlformats.org/drawingml/2006/picture">
+                  <pic:nvPicPr>
+                    <pic:cNvPr id="1" name=""/>
+                    <pic:cNvPicPr/>
+                  </pic:nvPicPr>
+                  <pic:blipFill>
+                    <a:blip r:embed="rId10"/>
+                    <a:stretch>
+                      <a:fillRect/>
+                    </a:stretch>
+                  </pic:blipFill>
+                  <pic:spPr>
+                    <a:xfrm>
+                      <a:off x="0" y="0"/>
+                      <a:ext cx="5943600" cy="2952750"/>
+                    </a:xfrm>
+                    <a:prstGeom prst="rect">
+                      <a:avLst/>
+                    </a:prstGeom>
+                  </pic:spPr>
+                </pic:pic>
+              </a:graphicData>
+            </a:graphic>
+          </wp:inline>
+        </w:drawing>
+      </w:r>
+    </w:p>
+    <w:p>
+      <w:r>
+        <w:drawing>
+          <wp:inline distT="0" distB="0" distL="0" distR="0" wp14:anchorId="3CF5A8D3" wp14:editId="375A8B95">
+            <wp:extent cx="5258534" cy="1086002"/>
+            <wp:effectExtent l="0" t="0" r="0" b="0"/>
+            <wp:docPr id="8" name="Picture 8" descr="Graphical user interface, text, application&#10;&#10;Description automatically generated"/>
+            <wp:cNvGraphicFramePr>
+              <a:graphicFrameLocks xmlns:a="http://schemas.openxmlformats.org/drawingml/2006/main" noChangeAspect="1"/>
+            </wp:cNvGraphicFramePr>
+            <a:graphic xmlns:a="http://schemas.openxmlformats.org/drawingml/2006/main">
+              <a:graphicData uri="http://schemas.openxmlformats.org/drawingml/2006/picture">
+                <pic:pic xmlns:pic="http://schemas.openxmlformats.org/drawingml/2006/picture">
+                  <pic:nvPicPr>
+                    <pic:cNvPr id="8" name="Picture 8" descr="Graphical user interface, text, application&#10;&#10;Description automatically generated"/>
+                    <pic:cNvPicPr/>
+                  </pic:nvPicPr>
+                  <pic:blipFill>
+                    <a:blip r:embed="rId11"/>
+                    <a:stretch>
+                      <a:fillRect/>
+                    </a:stretch>
+                  </pic:blipFill>
+                  <pic:spPr>
+                    <a:xfrm>
+                      <a:off x="0" y="0"/>
+                      <a:ext cx="5258534" cy="1086002"/>
+                    </a:xfrm>
+                    <a:prstGeom prst="rect">
+                      <a:avLst/>
+                    </a:prstGeom>
+                  </pic:spPr>
+                </pic:pic>
+              </a:graphicData>
+            </a:graphic>
+          </wp:inline>
+        </w:drawing>
+      </w:r>
+    </w:p>
+    <w:p>
+      <w:r>
+        <w:drawing>
+          <wp:inline distT="0" distB="0" distL="0" distR="0" wp14:anchorId="7DDF0F72" wp14:editId="716085EB">
+            <wp:extent cx="5782482" cy="2886478"/>
+            <wp:effectExtent l="0" t="0" r="8890" b="9525"/>
+            <wp:docPr id="10" name="Picture 10" descr="Graphical user interface, text, application&#10;&#10;Description automatically generated"/>
+            <wp:cNvGraphicFramePr>
+              <a:graphicFrameLocks xmlns:a="http://schemas.openxmlformats.org/drawingml/2006/main" noChangeAspect="1"/>
+            </wp:cNvGraphicFramePr>
+            <a:graphic xmlns:a="http://schemas.openxmlformats.org/drawingml/2006/main">
+              <a:graphicData uri="http://schemas.openxmlformats.org/drawingml/2006/picture">
+                <pic:pic xmlns:pic="http://schemas.openxmlformats.org/drawingml/2006/picture">
+                  <pic:nvPicPr>
+                    <pic:cNvPr id="10" name="Picture 10" descr="Graphical user interface, text, application&#10;&#10;Description automatically generated"/>
+                    <pic:cNvPicPr/>
+                  </pic:nvPicPr>
+                  <pic:blipFill>
+                    <a:blip r:embed="rId12"/>
+                    <a:stretch>
+                      <a:fillRect/>
+                    </a:stretch>
+                  </pic:blipFill>
+                  <pic:spPr>
+                    <a:xfrm>
+                      <a:off x="0" y="0"/>
+                      <a:ext cx="5782482" cy="2886478"/>
+                    </a:xfrm>
+                    <a:prstGeom prst="rect">
+                      <a:avLst/>
+                    </a:prstGeom>
+                  </pic:spPr>
+                </pic:pic>
+              </a:graphicData>
+            </a:graphic>
+          </wp:inline>
+        </w:drawing>
+      </w:r>
+    </w:p>
+    <w:p>
+      <w:r>
+        <w:lastRenderedPageBreak/>
+        <w:drawing>
+          <wp:inline distT="0" distB="0" distL="0" distR="0" wp14:anchorId="101FBE9A" wp14:editId="2CDFE267">
+            <wp:extent cx="5753903" cy="2724530"/>
+            <wp:effectExtent l="0" t="0" r="0" b="0"/>
+            <wp:docPr id="11" name="Picture 11" descr="Text, letter&#10;&#10;Description automatically generated"/>
+            <wp:cNvGraphicFramePr>
+              <a:graphicFrameLocks xmlns:a="http://schemas.openxmlformats.org/drawingml/2006/main" noChangeAspect="1"/>
+            </wp:cNvGraphicFramePr>
+            <a:graphic xmlns:a="http://schemas.openxmlformats.org/drawingml/2006/main">
+              <a:graphicData uri="http://schemas.openxmlformats.org/drawingml/2006/picture">
+                <pic:pic xmlns:pic="http://schemas.openxmlformats.org/drawingml/2006/picture">
+                  <pic:nvPicPr>
+                    <pic:cNvPr id="11" name="Picture 11" descr="Text, letter&#10;&#10;Description automatically generated"/>
+                    <pic:cNvPicPr/>
+                  </pic:nvPicPr>
+                  <pic:blipFill>
+                    <a:blip r:embed="rId13"/>
+                    <a:stretch>
+                      <a:fillRect/>
+                    </a:stretch>
+                  </pic:blipFill>
+                  <pic:spPr>
+                    <a:xfrm>
+                      <a:off x="0" y="0"/>
+                      <a:ext cx="5753903" cy="2724530"/>
+                    </a:xfrm>
+                    <a:prstGeom prst="rect">
+                      <a:avLst/>
+                    </a:prstGeom>
+                  </pic:spPr>
+                </pic:pic>
+              </a:graphicData>
+            </a:graphic>
+          </wp:inline>
+        </w:drawing>
+      </w:r>
+    </w:p>
+    <w:p>
+      <w:r>
+        <w:drawing>
+          <wp:inline distT="0" distB="0" distL="0" distR="0" wp14:anchorId="114B902B" wp14:editId="4FD56089">
+            <wp:extent cx="5943600" cy="1887220"/>
+            <wp:effectExtent l="0" t="0" r="0" b="0"/>
+            <wp:docPr id="12" name="Picture 12" descr="Text&#10;&#10;Description automatically generated"/>
+            <wp:cNvGraphicFramePr>
+              <a:graphicFrameLocks xmlns:a="http://schemas.openxmlformats.org/drawingml/2006/main" noChangeAspect="1"/>
+            </wp:cNvGraphicFramePr>
+            <a:graphic xmlns:a="http://schemas.openxmlformats.org/drawingml/2006/main">
+              <a:graphicData uri="http://schemas.openxmlformats.org/drawingml/2006/picture">
+                <pic:pic xmlns:pic="http://schemas.openxmlformats.org/drawingml/2006/picture">
+                  <pic:nvPicPr>
+                    <pic:cNvPr id="12" name="Picture 12" descr="Text&#10;&#10;Description automatically generated"/>
+                    <pic:cNvPicPr/>
+                  </pic:nvPicPr>
+                  <pic:blipFill>
+                    <a:blip r:embed="rId14"/>
+                    <a:stretch>
+                      <a:fillRect/>
+                    </a:stretch>
+                  </pic:blipFill>
+                  <pic:spPr>
+                    <a:xfrm>
+                      <a:off x="0" y="0"/>
+                      <a:ext cx="5943600" cy="1887220"/>
+                    </a:xfrm>
+                    <a:prstGeom prst="rect">
+                      <a:avLst/>
+                    </a:prstGeom>
+                  </pic:spPr>
+                </pic:pic>
+              </a:graphicData>
+            </a:graphic>
+          </wp:inline>
+        </w:drawing>
+      </w:r>
+    </w:p>
+    <w:p/>
     <w:sectPr>
       <w:pgSz w:w="12240" w:h="15840"/>
       <w:pgMar w:top="1440" w:right="1440" w:bottom="1440" w:left="1440" w:header="720" w:footer="720" w:gutter="0"/>

</xml_diff>